<commit_message>
Updates to architecture docs
</commit_message>
<xml_diff>
--- a/docs/vision_WhitePaper.docx
+++ b/docs/vision_WhitePaper.docx
@@ -3955,7 +3955,7 @@
 <file path=word/numbering.xml><?xml version="1.0" encoding="utf-8"?>
 <w:numbering xmlns:w="http://schemas.openxmlformats.org/wordprocessingml/2006/main">
   <w:abstractNum w:abstractNumId="990">
-    <w:nsid w:val="6ced3239"/>
+    <w:nsid w:val="bcb65f97"/>
     <w:multiLevelType w:val="multilevel"/>
     <w:lvl w:ilvl="0">
       <w:numFmt w:val="bullet"/>
@@ -4058,7 +4058,7 @@
     </w:lvl>
   </w:abstractNum>
   <w:abstractNum w:abstractNumId="99411">
-    <w:nsid w:val="584b0e13"/>
+    <w:nsid w:val="a8143b71"/>
     <w:multiLevelType w:val="multilevel"/>
     <w:lvl w:ilvl="0">
       <w:start w:val="1"/>
@@ -4170,7 +4170,7 @@
     </w:lvl>
   </w:abstractNum>
   <w:abstractNum w:abstractNumId="991">
-    <w:nsid w:val="2d3e1585"/>
+    <w:nsid w:val="6d072655"/>
     <w:multiLevelType w:val="multilevel"/>
     <w:lvl w:ilvl="0">
       <w:numFmt w:val="bullet"/>

</xml_diff>